<commit_message>
Fixed Requirements, Product Backlog
</commit_message>
<xml_diff>
--- a/ProductBacklog.docx
+++ b/ProductBacklog.docx
@@ -4,7 +4,7 @@
   <w:body>
     <w:tbl>
       <w:tblPr>
-        <w:tblStyle w:val="Tabela-Siatka"/>
+        <w:tblStyle w:val="TableGrid"/>
         <w:tblW w:w="0" w:type="auto"/>
         <w:tblLook w:val="04A0" w:firstRow="1" w:lastRow="0" w:firstColumn="1" w:lastColumn="0" w:noHBand="0" w:noVBand="1"/>
       </w:tblPr>
@@ -213,7 +213,7 @@
               <w:rPr>
                 <w:lang w:val="en-US"/>
               </w:rPr>
-              <w:t>High</w:t>
+              <w:t>Critical</w:t>
             </w:r>
           </w:p>
         </w:tc>
@@ -232,7 +232,7 @@
               <w:rPr>
                 <w:lang w:val="en-US"/>
               </w:rPr>
-              <w:t>10h</w:t>
+              <w:t>25h</w:t>
             </w:r>
           </w:p>
         </w:tc>
@@ -251,7 +251,7 @@
               <w:rPr>
                 <w:lang w:val="en-US"/>
               </w:rPr>
-              <w:t>As a movie manager I want to acquire movies, so that I can have access to their content.</w:t>
+              <w:t>As a supervisor I want to have access to the process report, so that I have the knowledge of the teamwork.</w:t>
             </w:r>
           </w:p>
         </w:tc>
@@ -291,7 +291,7 @@
               <w:rPr>
                 <w:lang w:val="en-US"/>
               </w:rPr>
-              <w:t>High</w:t>
+              <w:t>Critical</w:t>
             </w:r>
           </w:p>
         </w:tc>
@@ -310,7 +310,7 @@
               <w:rPr>
                 <w:lang w:val="en-US"/>
               </w:rPr>
-              <w:t>45h</w:t>
+              <w:t>35h</w:t>
             </w:r>
           </w:p>
         </w:tc>
@@ -329,13 +329,7 @@
               <w:rPr>
                 <w:lang w:val="en-US"/>
               </w:rPr>
-              <w:t>As a movie scheduler I want to create a schedule, so that</w:t>
-            </w:r>
-            <w:r>
-              <w:rPr>
-                <w:lang w:val="en-US"/>
-              </w:rPr>
-              <w:t xml:space="preserve"> I can plan the timetable.</w:t>
+              <w:t>As a supervisor I want to have access to the project report, so that I have insight on the project.</w:t>
             </w:r>
           </w:p>
         </w:tc>
@@ -375,7 +369,7 @@
               <w:rPr>
                 <w:lang w:val="en-US"/>
               </w:rPr>
-              <w:t>Medium</w:t>
+              <w:t>High</w:t>
             </w:r>
           </w:p>
         </w:tc>
@@ -394,7 +388,7 @@
               <w:rPr>
                 <w:lang w:val="en-US"/>
               </w:rPr>
-              <w:t>15h</w:t>
+              <w:t>10h</w:t>
             </w:r>
           </w:p>
         </w:tc>
@@ -413,7 +407,7 @@
               <w:rPr>
                 <w:lang w:val="en-US"/>
               </w:rPr>
-              <w:t>As a movie scheduler I want to manage rooms, so that I can add and remove them from the system.</w:t>
+              <w:t>As a movie manager I want to acquire movies, so that I can have access to their content.</w:t>
             </w:r>
           </w:p>
         </w:tc>
@@ -472,7 +466,7 @@
               <w:rPr>
                 <w:lang w:val="en-US"/>
               </w:rPr>
-              <w:t>20h</w:t>
+              <w:t>45h</w:t>
             </w:r>
           </w:p>
         </w:tc>
@@ -491,7 +485,7 @@
               <w:rPr>
                 <w:lang w:val="en-US"/>
               </w:rPr>
-              <w:t>As a ticket booker I want to book a ticket, so that I can attend a movie.</w:t>
+              <w:t>As a movie scheduler I want to create a schedule, so that I can plan the timetable.</w:t>
             </w:r>
           </w:p>
         </w:tc>
@@ -550,7 +544,7 @@
               <w:rPr>
                 <w:lang w:val="en-US"/>
               </w:rPr>
-              <w:t>35h</w:t>
+              <w:t>20h</w:t>
             </w:r>
           </w:p>
         </w:tc>
@@ -569,7 +563,7 @@
               <w:rPr>
                 <w:lang w:val="en-US"/>
               </w:rPr>
-              <w:t>As an advertiser I wan to post an advertisement, so that it is displayed before a movie.</w:t>
+              <w:t>As a ticket booker I want to book a ticket, so that I can attend a movie.</w:t>
             </w:r>
           </w:p>
         </w:tc>
@@ -609,7 +603,7 @@
               <w:rPr>
                 <w:lang w:val="en-US"/>
               </w:rPr>
-              <w:t>Critical</w:t>
+              <w:t>High</w:t>
             </w:r>
           </w:p>
         </w:tc>
@@ -628,7 +622,7 @@
               <w:rPr>
                 <w:lang w:val="en-US"/>
               </w:rPr>
-              <w:t>25h</w:t>
+              <w:t>35h</w:t>
             </w:r>
           </w:p>
         </w:tc>
@@ -647,7 +641,19 @@
               <w:rPr>
                 <w:lang w:val="en-US"/>
               </w:rPr>
-              <w:t>As a supervisor I want to have access to the process report, so that I have the knowledge of the teamwork.</w:t>
+              <w:t>As an advertiser I wan</w:t>
+            </w:r>
+            <w:r>
+              <w:rPr>
+                <w:lang w:val="en-US"/>
+              </w:rPr>
+              <w:t>t</w:t>
+            </w:r>
+            <w:r>
+              <w:rPr>
+                <w:lang w:val="en-US"/>
+              </w:rPr>
+              <w:t xml:space="preserve"> to post an advertisement, so that it is displayed before a movie.</w:t>
             </w:r>
           </w:p>
         </w:tc>
@@ -687,7 +693,7 @@
               <w:rPr>
                 <w:lang w:val="en-US"/>
               </w:rPr>
-              <w:t>Critical</w:t>
+              <w:t>High</w:t>
             </w:r>
           </w:p>
         </w:tc>
@@ -706,7 +712,7 @@
               <w:rPr>
                 <w:lang w:val="en-US"/>
               </w:rPr>
-              <w:t>35h</w:t>
+              <w:t>15h</w:t>
             </w:r>
           </w:p>
         </w:tc>
@@ -725,7 +731,117 @@
               <w:rPr>
                 <w:lang w:val="en-US"/>
               </w:rPr>
-              <w:t>As a supervisor I want to have access to the project report, so that I have insight on the project.</w:t>
+              <w:t>As a movie scheduler I want to manage rooms, so that I can add and remove them from the system.</w:t>
+            </w:r>
+          </w:p>
+        </w:tc>
+      </w:tr>
+      <w:tr>
+        <w:tc>
+          <w:tcPr>
+            <w:tcW w:w="445" w:type="dxa"/>
+          </w:tcPr>
+          <w:p>
+            <w:pPr>
+              <w:jc w:val="center"/>
+              <w:rPr>
+                <w:lang w:val="en-US"/>
+              </w:rPr>
+            </w:pPr>
+            <w:r>
+              <w:rPr>
+                <w:lang w:val="en-US"/>
+              </w:rPr>
+              <w:t>9</w:t>
+            </w:r>
+          </w:p>
+        </w:tc>
+        <w:tc>
+          <w:tcPr>
+            <w:tcW w:w="1080" w:type="dxa"/>
+          </w:tcPr>
+          <w:p>
+            <w:pPr>
+              <w:jc w:val="center"/>
+              <w:rPr>
+                <w:lang w:val="en-US"/>
+              </w:rPr>
+            </w:pPr>
+            <w:r>
+              <w:rPr>
+                <w:lang w:val="en-US"/>
+              </w:rPr>
+              <w:t>Medium</w:t>
+            </w:r>
+          </w:p>
+        </w:tc>
+        <w:tc>
+          <w:tcPr>
+            <w:tcW w:w="995" w:type="dxa"/>
+          </w:tcPr>
+          <w:p>
+            <w:pPr>
+              <w:jc w:val="center"/>
+              <w:rPr>
+                <w:lang w:val="en-US"/>
+              </w:rPr>
+            </w:pPr>
+            <w:r>
+              <w:rPr>
+                <w:lang w:val="en-US"/>
+              </w:rPr>
+              <w:t>10h</w:t>
+            </w:r>
+          </w:p>
+        </w:tc>
+        <w:tc>
+          <w:tcPr>
+            <w:tcW w:w="6542" w:type="dxa"/>
+          </w:tcPr>
+          <w:p>
+            <w:pPr>
+              <w:jc w:val="center"/>
+              <w:rPr>
+                <w:lang w:val="en-US"/>
+              </w:rPr>
+            </w:pPr>
+            <w:r>
+              <w:rPr>
+                <w:lang w:val="en-US"/>
+              </w:rPr>
+              <w:t>As a ticket booker I want to receive an email with the booking</w:t>
+            </w:r>
+            <w:r>
+              <w:rPr>
+                <w:lang w:val="en-US"/>
+              </w:rPr>
+              <w:t>, so that I can</w:t>
+            </w:r>
+            <w:r>
+              <w:rPr>
+                <w:lang w:val="en-US"/>
+              </w:rPr>
+              <w:t xml:space="preserve"> have</w:t>
+            </w:r>
+            <w:r>
+              <w:rPr>
+                <w:lang w:val="en-US"/>
+              </w:rPr>
+              <w:t xml:space="preserve"> a</w:t>
+            </w:r>
+            <w:bookmarkStart w:id="0" w:name="_GoBack"/>
+            <w:bookmarkEnd w:id="0"/>
+            <w:r>
+              <w:rPr>
+                <w:lang w:val="en-US"/>
+              </w:rPr>
+              <w:t xml:space="preserve"> physical ticket</w:t>
+            </w:r>
+            <w:r>
+              <w:rPr>
+                <w:lang w:val="en-US"/>
+              </w:rPr>
+              <w:t>.</w:t>
             </w:r>
           </w:p>
         </w:tc>
@@ -737,8 +853,6 @@
           <w:lang w:val="en-US"/>
         </w:rPr>
       </w:pPr>
-      <w:bookmarkStart w:id="0" w:name="_GoBack"/>
-      <w:bookmarkEnd w:id="0"/>
     </w:p>
     <w:sectPr>
       <w:pgSz w:w="11906" w:h="16838"/>
@@ -1144,17 +1258,17 @@
     <w:lsdException w:name="Hashtag" w:semiHidden="1" w:unhideWhenUsed="1"/>
     <w:lsdException w:name="Unresolved Mention" w:semiHidden="1" w:unhideWhenUsed="1"/>
   </w:latentStyles>
-  <w:style w:type="paragraph" w:default="1" w:styleId="Normalny">
+  <w:style w:type="paragraph" w:default="1" w:styleId="Normal">
     <w:name w:val="Normal"/>
     <w:qFormat/>
   </w:style>
-  <w:style w:type="character" w:default="1" w:styleId="Domylnaczcionkaakapitu">
+  <w:style w:type="character" w:default="1" w:styleId="DefaultParagraphFont">
     <w:name w:val="Default Paragraph Font"/>
     <w:uiPriority w:val="1"/>
     <w:semiHidden/>
     <w:unhideWhenUsed/>
   </w:style>
-  <w:style w:type="table" w:default="1" w:styleId="Standardowy">
+  <w:style w:type="table" w:default="1" w:styleId="TableNormal">
     <w:name w:val="Normal Table"/>
     <w:uiPriority w:val="99"/>
     <w:semiHidden/>
@@ -1169,15 +1283,15 @@
       </w:tblCellMar>
     </w:tblPr>
   </w:style>
-  <w:style w:type="numbering" w:default="1" w:styleId="Bezlisty">
+  <w:style w:type="numbering" w:default="1" w:styleId="NoList">
     <w:name w:val="No List"/>
     <w:uiPriority w:val="99"/>
     <w:semiHidden/>
     <w:unhideWhenUsed/>
   </w:style>
-  <w:style w:type="table" w:styleId="Tabela-Siatka">
+  <w:style w:type="table" w:styleId="TableGrid">
     <w:name w:val="Table Grid"/>
-    <w:basedOn w:val="Standardowy"/>
+    <w:basedOn w:val="TableNormal"/>
     <w:uiPriority w:val="39"/>
     <w:rsid w:val="007B5F30"/>
     <w:pPr>

</xml_diff>